<commit_message>
PI Template And Gantt Chart
</commit_message>
<xml_diff>
--- a/01 PI Template.docx
+++ b/01 PI Template.docx
@@ -1,6 +1,6 @@
 
 <file path=word/document.xml><?xml version="1.0" encoding="utf-8"?>
-<w:document xmlns:wpc="http://schemas.microsoft.com/office/word/2010/wordprocessingCanvas" xmlns:cx="http://schemas.microsoft.com/office/drawing/2014/chartex" xmlns:cx1="http://schemas.microsoft.com/office/drawing/2015/9/8/chartex" xmlns:cx2="http://schemas.microsoft.com/office/drawing/2015/10/21/chartex" xmlns:cx3="http://schemas.microsoft.com/office/drawing/2016/5/9/chartex" xmlns:cx4="http://schemas.microsoft.com/office/drawing/2016/5/10/chartex" xmlns:cx5="http://schemas.microsoft.com/office/drawing/2016/5/11/chartex" xmlns:cx6="http://schemas.microsoft.com/office/drawing/2016/5/12/chartex" xmlns:cx7="http://schemas.microsoft.com/office/drawing/2016/5/13/chartex" xmlns:cx8="http://schemas.microsoft.com/office/drawing/2016/5/14/chartex" xmlns:mc="http://schemas.openxmlformats.org/markup-compatibility/2006" xmlns:aink="http://schemas.microsoft.com/office/drawing/2016/ink" xmlns:am3d="http://schemas.microsoft.com/office/drawing/2017/model3d" xmlns:o="urn:schemas-microsoft-com:office:office" xmlns:r="http://schemas.openxmlformats.org/officeDocument/2006/relationships" xmlns:m="http://schemas.openxmlformats.org/officeDocument/2006/math" xmlns:v="urn:schemas-microsoft-com:vml" xmlns:wp14="http://schemas.microsoft.com/office/word/2010/wordprocessingDrawing" xmlns:wp="http://schemas.openxmlformats.org/drawingml/2006/wordprocessingDrawing" xmlns:w10="urn:schemas-microsoft-com:office:word" xmlns:w="http://schemas.openxmlformats.org/wordprocessingml/2006/main" xmlns:w14="http://schemas.microsoft.com/office/word/2010/wordml" xmlns:w15="http://schemas.microsoft.com/office/word/2012/wordml" xmlns:w16cex="http://schemas.microsoft.com/office/word/2018/wordml/cex" xmlns:w16cid="http://schemas.microsoft.com/office/word/2016/wordml/cid" xmlns:w16="http://schemas.microsoft.com/office/word/2018/wordml" xmlns:w16se="http://schemas.microsoft.com/office/word/2015/wordml/symex" xmlns:wpg="http://schemas.microsoft.com/office/word/2010/wordprocessingGroup" xmlns:wpi="http://schemas.microsoft.com/office/word/2010/wordprocessingInk" xmlns:wne="http://schemas.microsoft.com/office/word/2006/wordml" xmlns:wps="http://schemas.microsoft.com/office/word/2010/wordprocessingShape" mc:Ignorable="w14 w15 w16se w16cid w16 w16cex wp14">
+<w:document xmlns:wpc="http://schemas.microsoft.com/office/word/2010/wordprocessingCanvas" xmlns:cx="http://schemas.microsoft.com/office/drawing/2014/chartex" xmlns:cx1="http://schemas.microsoft.com/office/drawing/2015/9/8/chartex" xmlns:cx2="http://schemas.microsoft.com/office/drawing/2015/10/21/chartex" xmlns:cx3="http://schemas.microsoft.com/office/drawing/2016/5/9/chartex" xmlns:cx4="http://schemas.microsoft.com/office/drawing/2016/5/10/chartex" xmlns:cx5="http://schemas.microsoft.com/office/drawing/2016/5/11/chartex" xmlns:cx6="http://schemas.microsoft.com/office/drawing/2016/5/12/chartex" xmlns:cx7="http://schemas.microsoft.com/office/drawing/2016/5/13/chartex" xmlns:cx8="http://schemas.microsoft.com/office/drawing/2016/5/14/chartex" xmlns:mc="http://schemas.openxmlformats.org/markup-compatibility/2006" xmlns:aink="http://schemas.microsoft.com/office/drawing/2016/ink" xmlns:am3d="http://schemas.microsoft.com/office/drawing/2017/model3d" xmlns:o="urn:schemas-microsoft-com:office:office" xmlns:oel="http://schemas.microsoft.com/office/2019/extlst" xmlns:r="http://schemas.openxmlformats.org/officeDocument/2006/relationships" xmlns:m="http://schemas.openxmlformats.org/officeDocument/2006/math" xmlns:v="urn:schemas-microsoft-com:vml" xmlns:wp14="http://schemas.microsoft.com/office/word/2010/wordprocessingDrawing" xmlns:wp="http://schemas.openxmlformats.org/drawingml/2006/wordprocessingDrawing" xmlns:w10="urn:schemas-microsoft-com:office:word" xmlns:w="http://schemas.openxmlformats.org/wordprocessingml/2006/main" xmlns:w14="http://schemas.microsoft.com/office/word/2010/wordml" xmlns:w15="http://schemas.microsoft.com/office/word/2012/wordml" xmlns:w16cex="http://schemas.microsoft.com/office/word/2018/wordml/cex" xmlns:w16cid="http://schemas.microsoft.com/office/word/2016/wordml/cid" xmlns:w16="http://schemas.microsoft.com/office/word/2018/wordml" xmlns:w16du="http://schemas.microsoft.com/office/word/2023/wordml/word16du" xmlns:w16sdtdh="http://schemas.microsoft.com/office/word/2020/wordml/sdtdatahash" xmlns:w16se="http://schemas.microsoft.com/office/word/2015/wordml/symex" xmlns:wpg="http://schemas.microsoft.com/office/word/2010/wordprocessingGroup" xmlns:wpi="http://schemas.microsoft.com/office/word/2010/wordprocessingInk" xmlns:wne="http://schemas.microsoft.com/office/word/2006/wordml" xmlns:wps="http://schemas.microsoft.com/office/word/2010/wordprocessingShape" mc:Ignorable="w14 w15 w16se w16cid w16 w16cex w16sdtdh w16du wp14">
   <w:body>
     <w:p>
       <w:pPr>
@@ -117,70 +117,19 @@
     <w:p>
       <w:pPr>
         <w:rPr>
-          <w:rStyle w:val="IntenseReference"/>
-          <w:i/>
-          <w:iCs/>
-          <w:color w:val="767171" w:themeColor="background2" w:themeShade="80"/>
-          <w:sz w:val="24"/>
-          <w:szCs w:val="24"/>
-        </w:rPr>
-      </w:pPr>
-      <w:r>
-        <w:rPr>
-          <w:rStyle w:val="IntenseReference"/>
-          <w:i/>
-          <w:iCs/>
-          <w:color w:val="767171" w:themeColor="background2" w:themeShade="80"/>
-          <w:sz w:val="24"/>
-          <w:szCs w:val="24"/>
-        </w:rPr>
-        <w:t>Enter your project title here</w:t>
-      </w:r>
-      <w:r>
-        <w:rPr>
-          <w:rStyle w:val="IntenseReference"/>
-          <w:i/>
-          <w:iCs/>
-          <w:color w:val="767171" w:themeColor="background2" w:themeShade="80"/>
-          <w:sz w:val="24"/>
-          <w:szCs w:val="24"/>
-        </w:rPr>
-        <w:t xml:space="preserve">.  Please remove grey </w:t>
-      </w:r>
-      <w:r>
-        <w:rPr>
-          <w:rStyle w:val="IntenseReference"/>
-          <w:i/>
-          <w:iCs/>
-          <w:color w:val="767171" w:themeColor="background2" w:themeShade="80"/>
-          <w:sz w:val="24"/>
-          <w:szCs w:val="24"/>
-        </w:rPr>
-        <w:t>italic</w:t>
-      </w:r>
-      <w:r>
-        <w:rPr>
-          <w:rStyle w:val="IntenseReference"/>
-          <w:i/>
-          <w:iCs/>
-          <w:color w:val="767171" w:themeColor="background2" w:themeShade="80"/>
-          <w:sz w:val="24"/>
-          <w:szCs w:val="24"/>
-        </w:rPr>
-        <w:t xml:space="preserve"> text from your submission.</w:t>
-      </w:r>
-    </w:p>
-    <w:p>
-      <w:pPr>
-        <w:rPr>
           <w:rFonts w:cstheme="minorHAnsi"/>
           <w:bCs/>
-          <w:i/>
-          <w:iCs/>
-          <w:color w:val="D0CECE" w:themeColor="background2" w:themeShade="E6"/>
           <w:spacing w:val="5"/>
         </w:rPr>
       </w:pPr>
+      <w:r>
+        <w:rPr>
+          <w:rStyle w:val="IntenseReference"/>
+          <w:sz w:val="24"/>
+          <w:szCs w:val="24"/>
+        </w:rPr>
+        <w:t>Language learning app using an AI implementation of the Leitner system.</w:t>
+      </w:r>
     </w:p>
     <w:p>
       <w:pPr>
@@ -205,14 +154,6 @@
       </w:r>
     </w:p>
     <w:p>
-      <w:pPr>
-        <w:rPr>
-          <w:rStyle w:val="IntenseReference"/>
-          <w:color w:val="AEAAAA" w:themeColor="background2" w:themeShade="BF"/>
-          <w:sz w:val="24"/>
-          <w:szCs w:val="24"/>
-        </w:rPr>
-      </w:pPr>
       <w:r>
         <w:rPr>
           <w:color w:val="000000" w:themeColor="text1"/>
@@ -227,19 +168,17 @@
         </w:rPr>
         <w:t xml:space="preserve"> </w:t>
       </w:r>
-      <w:r>
-        <w:rPr>
-          <w:rStyle w:val="IntenseReference"/>
-          <w:i/>
-          <w:iCs/>
-          <w:color w:val="767171" w:themeColor="background2" w:themeShade="80"/>
-          <w:sz w:val="24"/>
-          <w:szCs w:val="24"/>
-        </w:rPr>
-        <w:t>GitHub or equivalent authoritative version control system</w:t>
-      </w:r>
-    </w:p>
-    <w:p/>
+      <w:hyperlink r:id="rId4" w:history="1">
+        <w:r>
+          <w:rPr>
+            <w:rStyle w:val="Hyperlink"/>
+            <w:rFonts w:cstheme="minorHAnsi"/>
+            <w:spacing w:val="5"/>
+          </w:rPr>
+          <w:t>https://github.com/Zedster82/Comp-3000</w:t>
+        </w:r>
+      </w:hyperlink>
+    </w:p>
     <w:p>
       <w:pPr>
         <w:pStyle w:val="Heading3"/>
@@ -266,275 +205,84 @@
       <w:pPr>
         <w:rPr>
           <w:rStyle w:val="IntenseReference"/>
-          <w:i/>
-          <w:iCs/>
-          <w:color w:val="767171" w:themeColor="background2" w:themeShade="80"/>
-          <w:sz w:val="24"/>
-          <w:szCs w:val="24"/>
-        </w:rPr>
-      </w:pPr>
-      <w:r>
-        <w:rPr>
-          <w:rStyle w:val="IntenseReference"/>
-          <w:i/>
-          <w:iCs/>
-          <w:color w:val="767171" w:themeColor="background2" w:themeShade="80"/>
-          <w:sz w:val="24"/>
-          <w:szCs w:val="24"/>
-        </w:rPr>
-        <w:t>Outline your</w:t>
-      </w:r>
-      <w:r>
-        <w:rPr>
-          <w:rStyle w:val="IntenseReference"/>
-          <w:i/>
-          <w:iCs/>
-          <w:color w:val="767171" w:themeColor="background2" w:themeShade="80"/>
-          <w:sz w:val="24"/>
-          <w:szCs w:val="24"/>
-        </w:rPr>
-        <w:t xml:space="preserve"> initial </w:t>
-      </w:r>
-      <w:r>
-        <w:rPr>
-          <w:rStyle w:val="IntenseReference"/>
-          <w:i/>
-          <w:iCs/>
-          <w:color w:val="767171" w:themeColor="background2" w:themeShade="80"/>
-          <w:sz w:val="24"/>
-          <w:szCs w:val="24"/>
-        </w:rPr>
-        <w:t>project vision here.</w:t>
-      </w:r>
-      <w:r>
-        <w:rPr>
-          <w:rStyle w:val="IntenseReference"/>
-          <w:i/>
-          <w:iCs/>
-          <w:color w:val="767171" w:themeColor="background2" w:themeShade="80"/>
-          <w:sz w:val="24"/>
-          <w:szCs w:val="24"/>
-        </w:rPr>
-        <w:t xml:space="preserve">  Setting out your project vision at the start does not set it in stone, it can change as you develop your ideas, but you must provide a starting point. </w:t>
-      </w:r>
-      <w:r>
-        <w:rPr>
-          <w:rStyle w:val="IntenseReference"/>
-          <w:i/>
-          <w:iCs/>
-          <w:color w:val="767171" w:themeColor="background2" w:themeShade="80"/>
-          <w:sz w:val="24"/>
-          <w:szCs w:val="24"/>
-        </w:rPr>
-        <w:t xml:space="preserve">  </w:t>
-      </w:r>
-    </w:p>
-    <w:p>
-      <w:pPr>
-        <w:rPr>
-          <w:rStyle w:val="IntenseReference"/>
-          <w:i/>
-          <w:iCs/>
-          <w:color w:val="767171" w:themeColor="background2" w:themeShade="80"/>
-          <w:sz w:val="24"/>
-          <w:szCs w:val="24"/>
-        </w:rPr>
-      </w:pPr>
-    </w:p>
-    <w:p>
-      <w:pPr>
-        <w:rPr>
-          <w:rStyle w:val="IntenseReference"/>
-          <w:i/>
-          <w:iCs/>
-          <w:color w:val="767171" w:themeColor="background2" w:themeShade="80"/>
-          <w:sz w:val="24"/>
-          <w:szCs w:val="24"/>
-        </w:rPr>
-      </w:pPr>
-      <w:r>
-        <w:rPr>
-          <w:rStyle w:val="IntenseReference"/>
-          <w:i/>
-          <w:iCs/>
-          <w:color w:val="767171" w:themeColor="background2" w:themeShade="80"/>
-          <w:sz w:val="24"/>
-          <w:szCs w:val="24"/>
-        </w:rPr>
-        <w:t xml:space="preserve">Follow the format suggested here </w:t>
-      </w:r>
-      <w:hyperlink r:id="rId4" w:history="1">
-        <w:r>
-          <w:rPr>
-            <w:rStyle w:val="IntenseReference"/>
-            <w:i/>
-            <w:iCs/>
-            <w:color w:val="767171" w:themeColor="background2" w:themeShade="80"/>
-            <w:sz w:val="24"/>
-            <w:szCs w:val="24"/>
-          </w:rPr>
-          <w:t>https://martinfowler.com/articles/lean-inception/write-product-vision.html</w:t>
-        </w:r>
-      </w:hyperlink>
-    </w:p>
-    <w:p>
-      <w:pPr>
-        <w:rPr>
-          <w:rStyle w:val="IntenseReference"/>
-          <w:i/>
-          <w:iCs/>
-          <w:color w:val="767171" w:themeColor="background2" w:themeShade="80"/>
-          <w:sz w:val="24"/>
-          <w:szCs w:val="24"/>
-        </w:rPr>
-      </w:pPr>
-    </w:p>
-    <w:p>
-      <w:pPr>
-        <w:rPr>
-          <w:rStyle w:val="IntenseReference"/>
-          <w:i/>
-          <w:iCs/>
-          <w:color w:val="767171" w:themeColor="background2" w:themeShade="80"/>
-          <w:sz w:val="24"/>
-          <w:szCs w:val="24"/>
-        </w:rPr>
-      </w:pPr>
-      <w:r>
-        <w:rPr>
-          <w:rStyle w:val="IntenseReference"/>
-          <w:i/>
-          <w:iCs/>
-          <w:color w:val="767171" w:themeColor="background2" w:themeShade="80"/>
-          <w:sz w:val="24"/>
-          <w:szCs w:val="24"/>
-        </w:rPr>
-        <w:t>For [who?]</w:t>
-      </w:r>
-    </w:p>
-    <w:p>
-      <w:pPr>
-        <w:rPr>
-          <w:rStyle w:val="IntenseReference"/>
-          <w:i/>
-          <w:iCs/>
-          <w:color w:val="767171" w:themeColor="background2" w:themeShade="80"/>
-          <w:sz w:val="24"/>
-          <w:szCs w:val="24"/>
-        </w:rPr>
-      </w:pPr>
-      <w:r>
-        <w:rPr>
-          <w:rStyle w:val="IntenseReference"/>
-          <w:i/>
-          <w:iCs/>
-          <w:color w:val="767171" w:themeColor="background2" w:themeShade="80"/>
-          <w:sz w:val="24"/>
-          <w:szCs w:val="24"/>
-        </w:rPr>
-        <w:t>Whose [problem]</w:t>
-      </w:r>
-    </w:p>
-    <w:p>
-      <w:pPr>
-        <w:rPr>
-          <w:rStyle w:val="IntenseReference"/>
-          <w:i/>
-          <w:iCs/>
-          <w:color w:val="767171" w:themeColor="background2" w:themeShade="80"/>
-          <w:sz w:val="24"/>
-          <w:szCs w:val="24"/>
-        </w:rPr>
-      </w:pPr>
-      <w:r>
-        <w:rPr>
-          <w:rStyle w:val="IntenseReference"/>
-          <w:i/>
-          <w:iCs/>
-          <w:color w:val="767171" w:themeColor="background2" w:themeShade="80"/>
-          <w:sz w:val="24"/>
-          <w:szCs w:val="24"/>
-        </w:rPr>
-        <w:t>The [name of your product]</w:t>
-      </w:r>
-    </w:p>
-    <w:p>
-      <w:pPr>
-        <w:rPr>
-          <w:rStyle w:val="IntenseReference"/>
-          <w:i/>
-          <w:iCs/>
-          <w:color w:val="767171" w:themeColor="background2" w:themeShade="80"/>
-          <w:sz w:val="24"/>
-          <w:szCs w:val="24"/>
-        </w:rPr>
-      </w:pPr>
-      <w:r>
-        <w:rPr>
-          <w:rStyle w:val="IntenseReference"/>
-          <w:i/>
-          <w:iCs/>
-          <w:color w:val="767171" w:themeColor="background2" w:themeShade="80"/>
-          <w:sz w:val="24"/>
-          <w:szCs w:val="24"/>
-        </w:rPr>
-        <w:t>Is a [type of product]</w:t>
-      </w:r>
-    </w:p>
-    <w:p>
-      <w:pPr>
-        <w:rPr>
-          <w:rStyle w:val="IntenseReference"/>
-          <w:i/>
-          <w:iCs/>
-          <w:color w:val="767171" w:themeColor="background2" w:themeShade="80"/>
-          <w:sz w:val="24"/>
-          <w:szCs w:val="24"/>
-        </w:rPr>
-      </w:pPr>
-      <w:r>
-        <w:rPr>
-          <w:rStyle w:val="IntenseReference"/>
-          <w:i/>
-          <w:iCs/>
-          <w:color w:val="767171" w:themeColor="background2" w:themeShade="80"/>
-          <w:sz w:val="24"/>
-          <w:szCs w:val="24"/>
-        </w:rPr>
-        <w:t>That [what are the key reasons]</w:t>
-      </w:r>
-    </w:p>
-    <w:p>
-      <w:pPr>
-        <w:rPr>
-          <w:rStyle w:val="IntenseReference"/>
-          <w:color w:val="767171" w:themeColor="background2" w:themeShade="80"/>
-          <w:sz w:val="24"/>
-          <w:szCs w:val="24"/>
-        </w:rPr>
-      </w:pPr>
-    </w:p>
-    <w:p>
-      <w:pPr>
-        <w:rPr>
-          <w:rStyle w:val="IntenseReference"/>
-          <w:i/>
-          <w:iCs/>
-          <w:color w:val="767171" w:themeColor="background2" w:themeShade="80"/>
-          <w:sz w:val="24"/>
-          <w:szCs w:val="24"/>
-        </w:rPr>
-      </w:pPr>
-      <w:r>
-        <w:rPr>
-          <w:rStyle w:val="IntenseReference"/>
-          <w:i/>
-          <w:iCs/>
-          <w:color w:val="767171" w:themeColor="background2" w:themeShade="80"/>
-          <w:sz w:val="24"/>
-          <w:szCs w:val="24"/>
-        </w:rPr>
-        <w:t>No need for the different from or our product.</w:t>
+          <w:sz w:val="24"/>
+          <w:szCs w:val="24"/>
+        </w:rPr>
+      </w:pPr>
+      <w:r>
+        <w:rPr>
+          <w:rStyle w:val="IntenseReference"/>
+          <w:sz w:val="24"/>
+          <w:szCs w:val="24"/>
+        </w:rPr>
+        <w:t xml:space="preserve">My application will be for users that have access to a phone, being android or iOS, or web users that will have access to a browser. </w:t>
+      </w:r>
+    </w:p>
+    <w:p>
+      <w:pPr>
+        <w:rPr>
+          <w:rStyle w:val="IntenseReference"/>
+          <w:sz w:val="24"/>
+          <w:szCs w:val="24"/>
+        </w:rPr>
+      </w:pPr>
+      <w:r>
+        <w:rPr>
+          <w:rStyle w:val="IntenseReference"/>
+          <w:sz w:val="24"/>
+          <w:szCs w:val="24"/>
+        </w:rPr>
+        <w:t xml:space="preserve">It will aim to solve the difficulties of learning a new language. </w:t>
+      </w:r>
+    </w:p>
+    <w:p>
+      <w:pPr>
+        <w:rPr>
+          <w:rStyle w:val="IntenseReference"/>
+          <w:sz w:val="24"/>
+          <w:szCs w:val="24"/>
+        </w:rPr>
+      </w:pPr>
+      <w:r>
+        <w:rPr>
+          <w:rStyle w:val="IntenseReference"/>
+          <w:sz w:val="24"/>
+          <w:szCs w:val="24"/>
+        </w:rPr>
+        <w:t xml:space="preserve">The name of my project will be Leitner Language Learning. </w:t>
+      </w:r>
+    </w:p>
+    <w:p>
+      <w:pPr>
+        <w:rPr>
+          <w:rStyle w:val="IntenseReference"/>
+          <w:sz w:val="24"/>
+          <w:szCs w:val="24"/>
+        </w:rPr>
+      </w:pPr>
+      <w:r>
+        <w:rPr>
+          <w:rStyle w:val="IntenseReference"/>
+          <w:sz w:val="24"/>
+          <w:szCs w:val="24"/>
+        </w:rPr>
+        <w:t xml:space="preserve">It is an application that focuses on language learning via the use of the </w:t>
+      </w:r>
+      <w:r>
+        <w:rPr>
+          <w:rStyle w:val="IntenseReference"/>
+          <w:sz w:val="24"/>
+          <w:szCs w:val="24"/>
+        </w:rPr>
+        <w:t>Leitner System with flash cards.</w:t>
+      </w:r>
+      <w:r>
+        <w:rPr>
+          <w:rStyle w:val="IntenseReference"/>
+          <w:sz w:val="24"/>
+          <w:szCs w:val="24"/>
+        </w:rPr>
+        <w:t xml:space="preserve"> This will help users be able to learn a language quicker as their learning will be focused and personal, therefore more efficient. </w:t>
       </w:r>
     </w:p>
     <w:p>
@@ -594,6 +342,1135 @@
         <w:t>Identify here potential risks to your project and outline how you will address those risks.  For further information view the risk management resources provided in support materials section.</w:t>
       </w:r>
     </w:p>
+    <w:tbl>
+      <w:tblPr>
+        <w:tblStyle w:val="TableGrid"/>
+        <w:tblW w:w="11340" w:type="dxa"/>
+        <w:tblInd w:w="-1139" w:type="dxa"/>
+        <w:tblLook w:val="04A0" w:firstRow="1" w:lastRow="0" w:firstColumn="1" w:lastColumn="0" w:noHBand="0" w:noVBand="1"/>
+      </w:tblPr>
+      <w:tblGrid>
+        <w:gridCol w:w="1559"/>
+        <w:gridCol w:w="5715"/>
+        <w:gridCol w:w="1249"/>
+        <w:gridCol w:w="1268"/>
+        <w:gridCol w:w="1549"/>
+      </w:tblGrid>
+      <w:tr>
+        <w:tc>
+          <w:tcPr>
+            <w:tcW w:w="1560" w:type="dxa"/>
+          </w:tcPr>
+          <w:p>
+            <w:pPr>
+              <w:rPr>
+                <w:rStyle w:val="IntenseReference"/>
+                <w:i/>
+                <w:iCs/>
+                <w:sz w:val="24"/>
+                <w:szCs w:val="24"/>
+              </w:rPr>
+            </w:pPr>
+            <w:r>
+              <w:rPr>
+                <w:rStyle w:val="IntenseReference"/>
+                <w:i/>
+                <w:iCs/>
+                <w:sz w:val="24"/>
+                <w:szCs w:val="24"/>
+              </w:rPr>
+              <w:t>Risk</w:t>
+            </w:r>
+          </w:p>
+        </w:tc>
+        <w:tc>
+          <w:tcPr>
+            <w:tcW w:w="5811" w:type="dxa"/>
+          </w:tcPr>
+          <w:p>
+            <w:pPr>
+              <w:rPr>
+                <w:rStyle w:val="IntenseReference"/>
+                <w:i/>
+                <w:iCs/>
+                <w:sz w:val="24"/>
+                <w:szCs w:val="24"/>
+              </w:rPr>
+            </w:pPr>
+            <w:r>
+              <w:rPr>
+                <w:rStyle w:val="IntenseReference"/>
+                <w:i/>
+                <w:iCs/>
+                <w:sz w:val="24"/>
+                <w:szCs w:val="24"/>
+              </w:rPr>
+              <w:t>Risk Reduction</w:t>
+            </w:r>
+            <w:r>
+              <w:rPr>
+                <w:rStyle w:val="IntenseReference"/>
+                <w:i/>
+                <w:iCs/>
+                <w:sz w:val="24"/>
+                <w:szCs w:val="24"/>
+              </w:rPr>
+              <w:t xml:space="preserve"> Techniques</w:t>
+            </w:r>
+          </w:p>
+        </w:tc>
+        <w:tc>
+          <w:tcPr>
+            <w:tcW w:w="1134" w:type="dxa"/>
+          </w:tcPr>
+          <w:p>
+            <w:pPr>
+              <w:rPr>
+                <w:rStyle w:val="IntenseReference"/>
+                <w:i/>
+                <w:iCs/>
+                <w:sz w:val="24"/>
+                <w:szCs w:val="24"/>
+              </w:rPr>
+            </w:pPr>
+            <w:r>
+              <w:rPr>
+                <w:rStyle w:val="IntenseReference"/>
+                <w:i/>
+                <w:iCs/>
+                <w:sz w:val="24"/>
+                <w:szCs w:val="24"/>
+              </w:rPr>
+              <w:t>Likelihood</w:t>
+            </w:r>
+          </w:p>
+        </w:tc>
+        <w:tc>
+          <w:tcPr>
+            <w:tcW w:w="1276" w:type="dxa"/>
+          </w:tcPr>
+          <w:p>
+            <w:pPr>
+              <w:rPr>
+                <w:rStyle w:val="IntenseReference"/>
+                <w:i/>
+                <w:iCs/>
+                <w:sz w:val="24"/>
+                <w:szCs w:val="24"/>
+              </w:rPr>
+            </w:pPr>
+            <w:r>
+              <w:rPr>
+                <w:rStyle w:val="IntenseReference"/>
+                <w:i/>
+                <w:iCs/>
+                <w:sz w:val="24"/>
+                <w:szCs w:val="24"/>
+              </w:rPr>
+              <w:t>Impact</w:t>
+            </w:r>
+          </w:p>
+        </w:tc>
+        <w:tc>
+          <w:tcPr>
+            <w:tcW w:w="1559" w:type="dxa"/>
+          </w:tcPr>
+          <w:p>
+            <w:pPr>
+              <w:rPr>
+                <w:rStyle w:val="IntenseReference"/>
+                <w:i/>
+                <w:iCs/>
+                <w:sz w:val="24"/>
+                <w:szCs w:val="24"/>
+              </w:rPr>
+            </w:pPr>
+            <w:r>
+              <w:rPr>
+                <w:rStyle w:val="IntenseReference"/>
+                <w:i/>
+                <w:iCs/>
+                <w:sz w:val="24"/>
+                <w:szCs w:val="24"/>
+              </w:rPr>
+              <w:t>Risk Exposure</w:t>
+            </w:r>
+          </w:p>
+        </w:tc>
+      </w:tr>
+      <w:tr>
+        <w:tc>
+          <w:tcPr>
+            <w:tcW w:w="1560" w:type="dxa"/>
+          </w:tcPr>
+          <w:p>
+            <w:pPr>
+              <w:rPr>
+                <w:rStyle w:val="IntenseReference"/>
+                <w:i/>
+                <w:iCs/>
+                <w:sz w:val="24"/>
+                <w:szCs w:val="24"/>
+              </w:rPr>
+            </w:pPr>
+            <w:r>
+              <w:rPr>
+                <w:lang w:val="en-US"/>
+              </w:rPr>
+              <w:t>Personnel shortfalls</w:t>
+            </w:r>
+          </w:p>
+        </w:tc>
+        <w:tc>
+          <w:tcPr>
+            <w:tcW w:w="5811" w:type="dxa"/>
+          </w:tcPr>
+          <w:p>
+            <w:pPr>
+              <w:rPr>
+                <w:rStyle w:val="IntenseReference"/>
+                <w:i/>
+                <w:iCs/>
+                <w:sz w:val="24"/>
+                <w:szCs w:val="24"/>
+              </w:rPr>
+            </w:pPr>
+            <w:r>
+              <w:rPr>
+                <w:lang w:val="en-US"/>
+              </w:rPr>
+              <w:t>Staff with top talent; job matching; teambuilding; training and career development; early scheduling of key personnel</w:t>
+            </w:r>
+          </w:p>
+        </w:tc>
+        <w:tc>
+          <w:tcPr>
+            <w:tcW w:w="1134" w:type="dxa"/>
+          </w:tcPr>
+          <w:p>
+            <w:pPr>
+              <w:rPr>
+                <w:rStyle w:val="IntenseReference"/>
+                <w:i/>
+                <w:iCs/>
+                <w:sz w:val="24"/>
+                <w:szCs w:val="24"/>
+              </w:rPr>
+            </w:pPr>
+          </w:p>
+        </w:tc>
+        <w:tc>
+          <w:tcPr>
+            <w:tcW w:w="1276" w:type="dxa"/>
+          </w:tcPr>
+          <w:p>
+            <w:pPr>
+              <w:rPr>
+                <w:rStyle w:val="IntenseReference"/>
+                <w:i/>
+                <w:iCs/>
+                <w:sz w:val="24"/>
+                <w:szCs w:val="24"/>
+              </w:rPr>
+            </w:pPr>
+          </w:p>
+        </w:tc>
+        <w:tc>
+          <w:tcPr>
+            <w:tcW w:w="1559" w:type="dxa"/>
+          </w:tcPr>
+          <w:p>
+            <w:pPr>
+              <w:rPr>
+                <w:rStyle w:val="IntenseReference"/>
+                <w:i/>
+                <w:iCs/>
+                <w:sz w:val="24"/>
+                <w:szCs w:val="24"/>
+              </w:rPr>
+            </w:pPr>
+          </w:p>
+        </w:tc>
+      </w:tr>
+      <w:tr>
+        <w:tc>
+          <w:tcPr>
+            <w:tcW w:w="1560" w:type="dxa"/>
+          </w:tcPr>
+          <w:p>
+            <w:pPr>
+              <w:rPr>
+                <w:rStyle w:val="IntenseReference"/>
+                <w:i/>
+                <w:iCs/>
+                <w:sz w:val="24"/>
+                <w:szCs w:val="24"/>
+              </w:rPr>
+            </w:pPr>
+            <w:r>
+              <w:rPr>
+                <w:lang w:val="en-US"/>
+              </w:rPr>
+              <w:t>Unrealistic time and cost estimates</w:t>
+            </w:r>
+          </w:p>
+        </w:tc>
+        <w:tc>
+          <w:tcPr>
+            <w:tcW w:w="5811" w:type="dxa"/>
+          </w:tcPr>
+          <w:p>
+            <w:pPr>
+              <w:rPr>
+                <w:rStyle w:val="IntenseReference"/>
+                <w:i/>
+                <w:iCs/>
+                <w:sz w:val="24"/>
+                <w:szCs w:val="24"/>
+              </w:rPr>
+            </w:pPr>
+            <w:r>
+              <w:rPr>
+                <w:lang w:val="en-US"/>
+              </w:rPr>
+              <w:t>Multiple estimation techniques; design to cost; incremental development; recording and analysis of past projects; standardization of methods</w:t>
+            </w:r>
+          </w:p>
+        </w:tc>
+        <w:tc>
+          <w:tcPr>
+            <w:tcW w:w="1134" w:type="dxa"/>
+          </w:tcPr>
+          <w:p>
+            <w:pPr>
+              <w:rPr>
+                <w:rStyle w:val="IntenseReference"/>
+                <w:i/>
+                <w:iCs/>
+                <w:sz w:val="24"/>
+                <w:szCs w:val="24"/>
+              </w:rPr>
+            </w:pPr>
+          </w:p>
+        </w:tc>
+        <w:tc>
+          <w:tcPr>
+            <w:tcW w:w="1276" w:type="dxa"/>
+          </w:tcPr>
+          <w:p>
+            <w:pPr>
+              <w:rPr>
+                <w:rStyle w:val="IntenseReference"/>
+                <w:i/>
+                <w:iCs/>
+                <w:sz w:val="24"/>
+                <w:szCs w:val="24"/>
+              </w:rPr>
+            </w:pPr>
+          </w:p>
+        </w:tc>
+        <w:tc>
+          <w:tcPr>
+            <w:tcW w:w="1559" w:type="dxa"/>
+          </w:tcPr>
+          <w:p>
+            <w:pPr>
+              <w:rPr>
+                <w:rStyle w:val="IntenseReference"/>
+                <w:i/>
+                <w:iCs/>
+                <w:sz w:val="24"/>
+                <w:szCs w:val="24"/>
+              </w:rPr>
+            </w:pPr>
+          </w:p>
+        </w:tc>
+      </w:tr>
+      <w:tr>
+        <w:tc>
+          <w:tcPr>
+            <w:tcW w:w="1560" w:type="dxa"/>
+          </w:tcPr>
+          <w:p>
+            <w:pPr>
+              <w:rPr>
+                <w:rStyle w:val="IntenseReference"/>
+                <w:i/>
+                <w:iCs/>
+                <w:sz w:val="24"/>
+                <w:szCs w:val="24"/>
+              </w:rPr>
+            </w:pPr>
+            <w:r>
+              <w:rPr>
+                <w:lang w:val="en-US"/>
+              </w:rPr>
+              <w:t>Developing the wrong software functions</w:t>
+            </w:r>
+          </w:p>
+        </w:tc>
+        <w:tc>
+          <w:tcPr>
+            <w:tcW w:w="5811" w:type="dxa"/>
+          </w:tcPr>
+          <w:p>
+            <w:pPr>
+              <w:rPr>
+                <w:rStyle w:val="IntenseReference"/>
+                <w:i/>
+                <w:iCs/>
+                <w:sz w:val="24"/>
+                <w:szCs w:val="24"/>
+              </w:rPr>
+            </w:pPr>
+            <w:r>
+              <w:rPr>
+                <w:lang w:val="en-US"/>
+              </w:rPr>
+              <w:t>Improved software evaluation; formal specification methods; user surveys; prototyping; early user manuals</w:t>
+            </w:r>
+            <w:r>
+              <w:rPr>
+                <w:lang w:val="en-US"/>
+              </w:rPr>
+              <w:t>; software functions are going to be chosen by me therefore are not a large risk.</w:t>
+            </w:r>
+          </w:p>
+        </w:tc>
+        <w:tc>
+          <w:tcPr>
+            <w:tcW w:w="1134" w:type="dxa"/>
+          </w:tcPr>
+          <w:p>
+            <w:pPr>
+              <w:rPr>
+                <w:rStyle w:val="IntenseReference"/>
+                <w:i/>
+                <w:iCs/>
+                <w:sz w:val="24"/>
+                <w:szCs w:val="24"/>
+              </w:rPr>
+            </w:pPr>
+          </w:p>
+        </w:tc>
+        <w:tc>
+          <w:tcPr>
+            <w:tcW w:w="1276" w:type="dxa"/>
+          </w:tcPr>
+          <w:p>
+            <w:pPr>
+              <w:rPr>
+                <w:rStyle w:val="IntenseReference"/>
+                <w:i/>
+                <w:iCs/>
+                <w:sz w:val="24"/>
+                <w:szCs w:val="24"/>
+              </w:rPr>
+            </w:pPr>
+          </w:p>
+        </w:tc>
+        <w:tc>
+          <w:tcPr>
+            <w:tcW w:w="1559" w:type="dxa"/>
+          </w:tcPr>
+          <w:p>
+            <w:pPr>
+              <w:rPr>
+                <w:rStyle w:val="IntenseReference"/>
+                <w:i/>
+                <w:iCs/>
+                <w:sz w:val="24"/>
+                <w:szCs w:val="24"/>
+              </w:rPr>
+            </w:pPr>
+          </w:p>
+        </w:tc>
+      </w:tr>
+      <w:tr>
+        <w:tc>
+          <w:tcPr>
+            <w:tcW w:w="1560" w:type="dxa"/>
+          </w:tcPr>
+          <w:p>
+            <w:pPr>
+              <w:rPr>
+                <w:rStyle w:val="IntenseReference"/>
+                <w:i/>
+                <w:iCs/>
+                <w:sz w:val="24"/>
+                <w:szCs w:val="24"/>
+              </w:rPr>
+            </w:pPr>
+            <w:r>
+              <w:rPr>
+                <w:lang w:val="en-US"/>
+              </w:rPr>
+              <w:t>Late changes to requirements</w:t>
+            </w:r>
+          </w:p>
+        </w:tc>
+        <w:tc>
+          <w:tcPr>
+            <w:tcW w:w="5811" w:type="dxa"/>
+          </w:tcPr>
+          <w:p>
+            <w:pPr>
+              <w:rPr>
+                <w:rStyle w:val="IntenseReference"/>
+                <w:i/>
+                <w:iCs/>
+                <w:sz w:val="24"/>
+                <w:szCs w:val="24"/>
+              </w:rPr>
+            </w:pPr>
+            <w:r>
+              <w:rPr>
+                <w:lang w:val="en-US"/>
+              </w:rPr>
+              <w:t>Incremental development, define key requirements early, formal process for adding another requirement</w:t>
+            </w:r>
+            <w:r>
+              <w:rPr>
+                <w:lang w:val="en-US"/>
+              </w:rPr>
+              <w:t>.</w:t>
+            </w:r>
+          </w:p>
+        </w:tc>
+        <w:tc>
+          <w:tcPr>
+            <w:tcW w:w="1134" w:type="dxa"/>
+          </w:tcPr>
+          <w:p>
+            <w:pPr>
+              <w:rPr>
+                <w:rStyle w:val="IntenseReference"/>
+                <w:i/>
+                <w:iCs/>
+                <w:sz w:val="24"/>
+                <w:szCs w:val="24"/>
+              </w:rPr>
+            </w:pPr>
+          </w:p>
+        </w:tc>
+        <w:tc>
+          <w:tcPr>
+            <w:tcW w:w="1276" w:type="dxa"/>
+          </w:tcPr>
+          <w:p>
+            <w:pPr>
+              <w:rPr>
+                <w:rStyle w:val="IntenseReference"/>
+                <w:i/>
+                <w:iCs/>
+                <w:sz w:val="24"/>
+                <w:szCs w:val="24"/>
+              </w:rPr>
+            </w:pPr>
+          </w:p>
+        </w:tc>
+        <w:tc>
+          <w:tcPr>
+            <w:tcW w:w="1559" w:type="dxa"/>
+          </w:tcPr>
+          <w:p>
+            <w:pPr>
+              <w:rPr>
+                <w:rStyle w:val="IntenseReference"/>
+                <w:i/>
+                <w:iCs/>
+                <w:sz w:val="24"/>
+                <w:szCs w:val="24"/>
+              </w:rPr>
+            </w:pPr>
+          </w:p>
+        </w:tc>
+      </w:tr>
+    </w:tbl>
+    <w:p>
+      <w:pPr>
+        <w:rPr>
+          <w:rStyle w:val="IntenseReference"/>
+          <w:i/>
+          <w:iCs/>
+          <w:color w:val="767171" w:themeColor="background2" w:themeShade="80"/>
+          <w:sz w:val="24"/>
+          <w:szCs w:val="24"/>
+        </w:rPr>
+      </w:pPr>
+    </w:p>
+    <w:tbl>
+      <w:tblPr>
+        <w:tblpPr w:leftFromText="180" w:rightFromText="180" w:horzAnchor="margin" w:tblpX="-572" w:tblpY="-13830"/>
+        <w:tblW w:w="10910" w:type="dxa"/>
+        <w:tblCellMar>
+          <w:left w:w="0" w:type="dxa"/>
+          <w:right w:w="0" w:type="dxa"/>
+        </w:tblCellMar>
+        <w:tblLook w:val="0600" w:firstRow="0" w:lastRow="0" w:firstColumn="0" w:lastColumn="0" w:noHBand="1" w:noVBand="1"/>
+      </w:tblPr>
+      <w:tblGrid>
+        <w:gridCol w:w="2154"/>
+        <w:gridCol w:w="8756"/>
+      </w:tblGrid>
+      <w:tr>
+        <w:trPr>
+          <w:trHeight w:val="344"/>
+        </w:trPr>
+        <w:tc>
+          <w:tcPr>
+            <w:tcW w:w="2154" w:type="dxa"/>
+            <w:tcBorders>
+              <w:top w:val="single" w:sz="4" w:space="0" w:color="5B9BD5"/>
+              <w:left w:val="single" w:sz="4" w:space="0" w:color="5B9BD5"/>
+              <w:bottom w:val="single" w:sz="4" w:space="0" w:color="5B9BD5"/>
+              <w:right w:val="single" w:sz="4" w:space="0" w:color="5B9BD5"/>
+            </w:tcBorders>
+            <w:shd w:val="clear" w:color="auto" w:fill="4472C4"/>
+            <w:tcMar>
+              <w:top w:w="72" w:type="dxa"/>
+              <w:left w:w="144" w:type="dxa"/>
+              <w:bottom w:w="72" w:type="dxa"/>
+              <w:right w:w="144" w:type="dxa"/>
+            </w:tcMar>
+            <w:hideMark/>
+          </w:tcPr>
+          <w:p>
+            <w:r>
+              <w:rPr>
+                <w:lang w:val="en-US"/>
+              </w:rPr>
+              <w:lastRenderedPageBreak/>
+              <w:t>Risk</w:t>
+            </w:r>
+          </w:p>
+        </w:tc>
+        <w:tc>
+          <w:tcPr>
+            <w:tcW w:w="8756" w:type="dxa"/>
+            <w:tcBorders>
+              <w:top w:val="single" w:sz="4" w:space="0" w:color="5B9BD5"/>
+              <w:left w:val="single" w:sz="4" w:space="0" w:color="5B9BD5"/>
+              <w:bottom w:val="single" w:sz="4" w:space="0" w:color="5B9BD5"/>
+              <w:right w:val="single" w:sz="4" w:space="0" w:color="5B9BD5"/>
+            </w:tcBorders>
+            <w:shd w:val="clear" w:color="auto" w:fill="4472C4"/>
+            <w:tcMar>
+              <w:top w:w="72" w:type="dxa"/>
+              <w:left w:w="144" w:type="dxa"/>
+              <w:bottom w:w="72" w:type="dxa"/>
+              <w:right w:w="144" w:type="dxa"/>
+            </w:tcMar>
+            <w:hideMark/>
+          </w:tcPr>
+          <w:p>
+            <w:r>
+              <w:rPr>
+                <w:lang w:val="en-US"/>
+              </w:rPr>
+              <w:t>Risk reduction techniques</w:t>
+            </w:r>
+          </w:p>
+        </w:tc>
+      </w:tr>
+      <w:tr>
+        <w:trPr>
+          <w:trHeight w:val="705"/>
+        </w:trPr>
+        <w:tc>
+          <w:tcPr>
+            <w:tcW w:w="2154" w:type="dxa"/>
+            <w:tcBorders>
+              <w:top w:val="single" w:sz="4" w:space="0" w:color="5B9BD5"/>
+              <w:left w:val="single" w:sz="4" w:space="0" w:color="5B9BD5"/>
+              <w:bottom w:val="single" w:sz="4" w:space="0" w:color="5B9BD5"/>
+              <w:right w:val="single" w:sz="4" w:space="0" w:color="5B9BD5"/>
+            </w:tcBorders>
+            <w:shd w:val="clear" w:color="auto" w:fill="auto"/>
+            <w:tcMar>
+              <w:top w:w="72" w:type="dxa"/>
+              <w:left w:w="144" w:type="dxa"/>
+              <w:bottom w:w="72" w:type="dxa"/>
+              <w:right w:w="144" w:type="dxa"/>
+            </w:tcMar>
+            <w:hideMark/>
+          </w:tcPr>
+          <w:p>
+            <w:r>
+              <w:rPr>
+                <w:lang w:val="en-US"/>
+              </w:rPr>
+              <w:t>Personnel shortfalls</w:t>
+            </w:r>
+          </w:p>
+        </w:tc>
+        <w:tc>
+          <w:tcPr>
+            <w:tcW w:w="8756" w:type="dxa"/>
+            <w:tcBorders>
+              <w:top w:val="single" w:sz="4" w:space="0" w:color="5B9BD5"/>
+              <w:left w:val="single" w:sz="4" w:space="0" w:color="5B9BD5"/>
+              <w:bottom w:val="single" w:sz="4" w:space="0" w:color="5B9BD5"/>
+              <w:right w:val="single" w:sz="4" w:space="0" w:color="5B9BD5"/>
+            </w:tcBorders>
+            <w:shd w:val="clear" w:color="auto" w:fill="auto"/>
+            <w:tcMar>
+              <w:top w:w="72" w:type="dxa"/>
+              <w:left w:w="144" w:type="dxa"/>
+              <w:bottom w:w="72" w:type="dxa"/>
+              <w:right w:w="144" w:type="dxa"/>
+            </w:tcMar>
+            <w:hideMark/>
+          </w:tcPr>
+          <w:p>
+            <w:r>
+              <w:rPr>
+                <w:lang w:val="en-US"/>
+              </w:rPr>
+              <w:t>Staff with top talent; job matching; teambuilding; training and career development; early scheduling of key personnel</w:t>
+            </w:r>
+          </w:p>
+        </w:tc>
+      </w:tr>
+      <w:tr>
+        <w:trPr>
+          <w:trHeight w:val="688"/>
+        </w:trPr>
+        <w:tc>
+          <w:tcPr>
+            <w:tcW w:w="2154" w:type="dxa"/>
+            <w:tcBorders>
+              <w:top w:val="single" w:sz="4" w:space="0" w:color="5B9BD5"/>
+              <w:left w:val="single" w:sz="4" w:space="0" w:color="5B9BD5"/>
+              <w:bottom w:val="single" w:sz="4" w:space="0" w:color="5B9BD5"/>
+              <w:right w:val="single" w:sz="4" w:space="0" w:color="5B9BD5"/>
+            </w:tcBorders>
+            <w:shd w:val="clear" w:color="auto" w:fill="auto"/>
+            <w:tcMar>
+              <w:top w:w="72" w:type="dxa"/>
+              <w:left w:w="144" w:type="dxa"/>
+              <w:bottom w:w="72" w:type="dxa"/>
+              <w:right w:w="144" w:type="dxa"/>
+            </w:tcMar>
+            <w:hideMark/>
+          </w:tcPr>
+          <w:p>
+            <w:r>
+              <w:rPr>
+                <w:lang w:val="en-US"/>
+              </w:rPr>
+              <w:t>Unrealistic time and cost estimates</w:t>
+            </w:r>
+          </w:p>
+        </w:tc>
+        <w:tc>
+          <w:tcPr>
+            <w:tcW w:w="8756" w:type="dxa"/>
+            <w:tcBorders>
+              <w:top w:val="single" w:sz="4" w:space="0" w:color="5B9BD5"/>
+              <w:left w:val="single" w:sz="4" w:space="0" w:color="5B9BD5"/>
+              <w:bottom w:val="single" w:sz="4" w:space="0" w:color="5B9BD5"/>
+              <w:right w:val="single" w:sz="4" w:space="0" w:color="5B9BD5"/>
+            </w:tcBorders>
+            <w:shd w:val="clear" w:color="auto" w:fill="auto"/>
+            <w:tcMar>
+              <w:top w:w="72" w:type="dxa"/>
+              <w:left w:w="144" w:type="dxa"/>
+              <w:bottom w:w="72" w:type="dxa"/>
+              <w:right w:w="144" w:type="dxa"/>
+            </w:tcMar>
+            <w:hideMark/>
+          </w:tcPr>
+          <w:p>
+            <w:r>
+              <w:rPr>
+                <w:lang w:val="en-US"/>
+              </w:rPr>
+              <w:t>Multiple estimation techniques; design to cost; incremental development; recording and analysis of past projects; standardization of methods</w:t>
+            </w:r>
+          </w:p>
+        </w:tc>
+      </w:tr>
+      <w:tr>
+        <w:trPr>
+          <w:trHeight w:val="545"/>
+        </w:trPr>
+        <w:tc>
+          <w:tcPr>
+            <w:tcW w:w="2154" w:type="dxa"/>
+            <w:tcBorders>
+              <w:top w:val="single" w:sz="4" w:space="0" w:color="5B9BD5"/>
+              <w:left w:val="single" w:sz="4" w:space="0" w:color="5B9BD5"/>
+              <w:bottom w:val="single" w:sz="4" w:space="0" w:color="5B9BD5"/>
+              <w:right w:val="single" w:sz="4" w:space="0" w:color="5B9BD5"/>
+            </w:tcBorders>
+            <w:shd w:val="clear" w:color="auto" w:fill="auto"/>
+            <w:tcMar>
+              <w:top w:w="72" w:type="dxa"/>
+              <w:left w:w="144" w:type="dxa"/>
+              <w:bottom w:w="72" w:type="dxa"/>
+              <w:right w:w="144" w:type="dxa"/>
+            </w:tcMar>
+            <w:hideMark/>
+          </w:tcPr>
+          <w:p>
+            <w:r>
+              <w:rPr>
+                <w:lang w:val="en-US"/>
+              </w:rPr>
+              <w:t>Developing the wrong software functions</w:t>
+            </w:r>
+          </w:p>
+        </w:tc>
+        <w:tc>
+          <w:tcPr>
+            <w:tcW w:w="8756" w:type="dxa"/>
+            <w:tcBorders>
+              <w:top w:val="single" w:sz="4" w:space="0" w:color="5B9BD5"/>
+              <w:left w:val="single" w:sz="4" w:space="0" w:color="5B9BD5"/>
+              <w:bottom w:val="single" w:sz="4" w:space="0" w:color="5B9BD5"/>
+              <w:right w:val="single" w:sz="4" w:space="0" w:color="5B9BD5"/>
+            </w:tcBorders>
+            <w:shd w:val="clear" w:color="auto" w:fill="auto"/>
+            <w:tcMar>
+              <w:top w:w="72" w:type="dxa"/>
+              <w:left w:w="144" w:type="dxa"/>
+              <w:bottom w:w="72" w:type="dxa"/>
+              <w:right w:w="144" w:type="dxa"/>
+            </w:tcMar>
+            <w:hideMark/>
+          </w:tcPr>
+          <w:p>
+            <w:r>
+              <w:rPr>
+                <w:lang w:val="en-US"/>
+              </w:rPr>
+              <w:t>Improved software evaluation; formal specification methods; user surveys; prototyping; early user manuals</w:t>
+            </w:r>
+            <w:r>
+              <w:rPr>
+                <w:lang w:val="en-US"/>
+              </w:rPr>
+              <w:t>; software functions are going to be chosen by me therefore are not a large risk.</w:t>
+            </w:r>
+          </w:p>
+        </w:tc>
+      </w:tr>
+      <w:tr>
+        <w:trPr>
+          <w:trHeight w:val="1126"/>
+        </w:trPr>
+        <w:tc>
+          <w:tcPr>
+            <w:tcW w:w="2154" w:type="dxa"/>
+            <w:tcBorders>
+              <w:top w:val="single" w:sz="4" w:space="0" w:color="5B9BD5"/>
+              <w:left w:val="single" w:sz="4" w:space="0" w:color="5B9BD5"/>
+              <w:bottom w:val="single" w:sz="4" w:space="0" w:color="5B9BD5"/>
+              <w:right w:val="single" w:sz="4" w:space="0" w:color="5B9BD5"/>
+            </w:tcBorders>
+            <w:shd w:val="clear" w:color="auto" w:fill="auto"/>
+            <w:tcMar>
+              <w:top w:w="72" w:type="dxa"/>
+              <w:left w:w="144" w:type="dxa"/>
+              <w:bottom w:w="72" w:type="dxa"/>
+              <w:right w:w="144" w:type="dxa"/>
+            </w:tcMar>
+            <w:hideMark/>
+          </w:tcPr>
+          <w:p>
+            <w:r>
+              <w:rPr>
+                <w:lang w:val="en-US"/>
+              </w:rPr>
+              <w:t>Developing the wrong user interface</w:t>
+            </w:r>
+          </w:p>
+        </w:tc>
+        <w:tc>
+          <w:tcPr>
+            <w:tcW w:w="8756" w:type="dxa"/>
+            <w:tcBorders>
+              <w:top w:val="single" w:sz="4" w:space="0" w:color="5B9BD5"/>
+              <w:left w:val="single" w:sz="4" w:space="0" w:color="5B9BD5"/>
+              <w:bottom w:val="single" w:sz="4" w:space="0" w:color="5B9BD5"/>
+              <w:right w:val="single" w:sz="4" w:space="0" w:color="5B9BD5"/>
+            </w:tcBorders>
+            <w:shd w:val="clear" w:color="auto" w:fill="auto"/>
+            <w:tcMar>
+              <w:top w:w="72" w:type="dxa"/>
+              <w:left w:w="144" w:type="dxa"/>
+              <w:bottom w:w="72" w:type="dxa"/>
+              <w:right w:w="144" w:type="dxa"/>
+            </w:tcMar>
+            <w:hideMark/>
+          </w:tcPr>
+          <w:p>
+            <w:r>
+              <w:rPr>
+                <w:lang w:val="en-US"/>
+              </w:rPr>
+              <w:t>Prototyping; task analysis; user involvement</w:t>
+            </w:r>
+            <w:r>
+              <w:rPr>
+                <w:lang w:val="en-US"/>
+              </w:rPr>
+              <w:t>; Gathering feedback from peers and supervisor on design choices.</w:t>
+            </w:r>
+          </w:p>
+        </w:tc>
+      </w:tr>
+      <w:tr>
+        <w:trPr>
+          <w:trHeight w:val="790"/>
+        </w:trPr>
+        <w:tc>
+          <w:tcPr>
+            <w:tcW w:w="2154" w:type="dxa"/>
+            <w:tcBorders>
+              <w:top w:val="single" w:sz="4" w:space="0" w:color="5B9BD5"/>
+              <w:left w:val="single" w:sz="4" w:space="0" w:color="5B9BD5"/>
+              <w:bottom w:val="single" w:sz="4" w:space="0" w:color="5B9BD5"/>
+              <w:right w:val="single" w:sz="4" w:space="0" w:color="5B9BD5"/>
+            </w:tcBorders>
+            <w:shd w:val="clear" w:color="auto" w:fill="auto"/>
+            <w:tcMar>
+              <w:top w:w="72" w:type="dxa"/>
+              <w:left w:w="144" w:type="dxa"/>
+              <w:bottom w:w="72" w:type="dxa"/>
+              <w:right w:w="144" w:type="dxa"/>
+            </w:tcMar>
+          </w:tcPr>
+          <w:p>
+            <w:pPr>
+              <w:rPr>
+                <w:lang w:val="en-US"/>
+              </w:rPr>
+            </w:pPr>
+            <w:r>
+              <w:rPr>
+                <w:lang w:val="en-US"/>
+              </w:rPr>
+              <w:t>Late changes to requirements</w:t>
+            </w:r>
+          </w:p>
+        </w:tc>
+        <w:tc>
+          <w:tcPr>
+            <w:tcW w:w="8756" w:type="dxa"/>
+            <w:tcBorders>
+              <w:top w:val="single" w:sz="4" w:space="0" w:color="5B9BD5"/>
+              <w:left w:val="single" w:sz="4" w:space="0" w:color="5B9BD5"/>
+              <w:bottom w:val="single" w:sz="4" w:space="0" w:color="5B9BD5"/>
+              <w:right w:val="single" w:sz="4" w:space="0" w:color="5B9BD5"/>
+            </w:tcBorders>
+            <w:shd w:val="clear" w:color="auto" w:fill="auto"/>
+            <w:tcMar>
+              <w:top w:w="72" w:type="dxa"/>
+              <w:left w:w="144" w:type="dxa"/>
+              <w:bottom w:w="72" w:type="dxa"/>
+              <w:right w:w="144" w:type="dxa"/>
+            </w:tcMar>
+          </w:tcPr>
+          <w:p>
+            <w:pPr>
+              <w:rPr>
+                <w:lang w:val="en-US"/>
+              </w:rPr>
+            </w:pPr>
+            <w:r>
+              <w:rPr>
+                <w:lang w:val="en-US"/>
+              </w:rPr>
+              <w:t xml:space="preserve">Incremental development, define key requirements early, formal process for adding another requirement. </w:t>
+            </w:r>
+          </w:p>
+        </w:tc>
+      </w:tr>
+      <w:tr>
+        <w:trPr>
+          <w:trHeight w:val="790"/>
+        </w:trPr>
+        <w:tc>
+          <w:tcPr>
+            <w:tcW w:w="2154" w:type="dxa"/>
+            <w:tcBorders>
+              <w:top w:val="single" w:sz="4" w:space="0" w:color="5B9BD5"/>
+              <w:left w:val="single" w:sz="4" w:space="0" w:color="5B9BD5"/>
+              <w:bottom w:val="single" w:sz="4" w:space="0" w:color="5B9BD5"/>
+              <w:right w:val="single" w:sz="4" w:space="0" w:color="5B9BD5"/>
+            </w:tcBorders>
+            <w:shd w:val="clear" w:color="auto" w:fill="auto"/>
+            <w:tcMar>
+              <w:top w:w="72" w:type="dxa"/>
+              <w:left w:w="144" w:type="dxa"/>
+              <w:bottom w:w="72" w:type="dxa"/>
+              <w:right w:w="144" w:type="dxa"/>
+            </w:tcMar>
+          </w:tcPr>
+          <w:p>
+            <w:pPr>
+              <w:rPr>
+                <w:lang w:val="en-US"/>
+              </w:rPr>
+            </w:pPr>
+            <w:r>
+              <w:rPr>
+                <w:lang w:val="en-US"/>
+              </w:rPr>
+              <w:t>Performance problems</w:t>
+            </w:r>
+          </w:p>
+        </w:tc>
+        <w:tc>
+          <w:tcPr>
+            <w:tcW w:w="8756" w:type="dxa"/>
+            <w:tcBorders>
+              <w:top w:val="single" w:sz="4" w:space="0" w:color="5B9BD5"/>
+              <w:left w:val="single" w:sz="4" w:space="0" w:color="5B9BD5"/>
+              <w:bottom w:val="single" w:sz="4" w:space="0" w:color="5B9BD5"/>
+              <w:right w:val="single" w:sz="4" w:space="0" w:color="5B9BD5"/>
+            </w:tcBorders>
+            <w:shd w:val="clear" w:color="auto" w:fill="auto"/>
+            <w:tcMar>
+              <w:top w:w="72" w:type="dxa"/>
+              <w:left w:w="144" w:type="dxa"/>
+              <w:bottom w:w="72" w:type="dxa"/>
+              <w:right w:w="144" w:type="dxa"/>
+            </w:tcMar>
+          </w:tcPr>
+          <w:p>
+            <w:pPr>
+              <w:rPr>
+                <w:lang w:val="en-US"/>
+              </w:rPr>
+            </w:pPr>
+            <w:r>
+              <w:rPr>
+                <w:lang w:val="en-US"/>
+              </w:rPr>
+              <w:t xml:space="preserve">Conduct optimizing, debug parts of the program to identify slow areas. </w:t>
+            </w:r>
+          </w:p>
+        </w:tc>
+      </w:tr>
+      <w:tr>
+        <w:trPr>
+          <w:trHeight w:val="790"/>
+        </w:trPr>
+        <w:tc>
+          <w:tcPr>
+            <w:tcW w:w="2154" w:type="dxa"/>
+            <w:tcBorders>
+              <w:top w:val="single" w:sz="4" w:space="0" w:color="5B9BD5"/>
+              <w:left w:val="single" w:sz="4" w:space="0" w:color="5B9BD5"/>
+              <w:bottom w:val="single" w:sz="4" w:space="0" w:color="5B9BD5"/>
+              <w:right w:val="single" w:sz="4" w:space="0" w:color="5B9BD5"/>
+            </w:tcBorders>
+            <w:shd w:val="clear" w:color="auto" w:fill="auto"/>
+            <w:tcMar>
+              <w:top w:w="72" w:type="dxa"/>
+              <w:left w:w="144" w:type="dxa"/>
+              <w:bottom w:w="72" w:type="dxa"/>
+              <w:right w:w="144" w:type="dxa"/>
+            </w:tcMar>
+          </w:tcPr>
+          <w:p>
+            <w:pPr>
+              <w:rPr>
+                <w:lang w:val="en-US"/>
+              </w:rPr>
+            </w:pPr>
+            <w:r>
+              <w:rPr>
+                <w:lang w:val="en-US"/>
+              </w:rPr>
+              <w:t xml:space="preserve">Language data is inaccurate. </w:t>
+            </w:r>
+          </w:p>
+        </w:tc>
+        <w:tc>
+          <w:tcPr>
+            <w:tcW w:w="8756" w:type="dxa"/>
+            <w:tcBorders>
+              <w:top w:val="single" w:sz="4" w:space="0" w:color="5B9BD5"/>
+              <w:left w:val="single" w:sz="4" w:space="0" w:color="5B9BD5"/>
+              <w:bottom w:val="single" w:sz="4" w:space="0" w:color="5B9BD5"/>
+              <w:right w:val="single" w:sz="4" w:space="0" w:color="5B9BD5"/>
+            </w:tcBorders>
+            <w:shd w:val="clear" w:color="auto" w:fill="auto"/>
+            <w:tcMar>
+              <w:top w:w="72" w:type="dxa"/>
+              <w:left w:w="144" w:type="dxa"/>
+              <w:bottom w:w="72" w:type="dxa"/>
+              <w:right w:w="144" w:type="dxa"/>
+            </w:tcMar>
+          </w:tcPr>
+          <w:p>
+            <w:pPr>
+              <w:rPr>
+                <w:lang w:val="en-US"/>
+              </w:rPr>
+            </w:pPr>
+            <w:r>
+              <w:rPr>
+                <w:lang w:val="en-US"/>
+              </w:rPr>
+              <w:t>Gather data from reputable sources, keep sentences simple.</w:t>
+            </w:r>
+          </w:p>
+        </w:tc>
+      </w:tr>
+    </w:tbl>
+    <w:p>
+      <w:pPr>
+        <w:rPr>
+          <w:rStyle w:val="IntenseReference"/>
+          <w:i/>
+          <w:iCs/>
+          <w:color w:val="767171" w:themeColor="background2" w:themeShade="80"/>
+          <w:sz w:val="24"/>
+          <w:szCs w:val="24"/>
+        </w:rPr>
+      </w:pPr>
+    </w:p>
+    <w:p>
+      <w:pPr>
+        <w:rPr>
+          <w:rStyle w:val="IntenseReference"/>
+          <w:i/>
+          <w:iCs/>
+          <w:color w:val="767171" w:themeColor="background2" w:themeShade="80"/>
+          <w:sz w:val="24"/>
+          <w:szCs w:val="24"/>
+        </w:rPr>
+      </w:pPr>
+    </w:p>
+    <w:p>
+      <w:pPr>
+        <w:rPr>
+          <w:rStyle w:val="IntenseReference"/>
+          <w:i/>
+          <w:iCs/>
+          <w:color w:val="767171" w:themeColor="background2" w:themeShade="80"/>
+          <w:sz w:val="24"/>
+          <w:szCs w:val="24"/>
+        </w:rPr>
+      </w:pPr>
+    </w:p>
+    <w:p>
+      <w:pPr>
+        <w:rPr>
+          <w:rStyle w:val="IntenseReference"/>
+          <w:i/>
+          <w:iCs/>
+          <w:color w:val="767171" w:themeColor="background2" w:themeShade="80"/>
+          <w:sz w:val="24"/>
+          <w:szCs w:val="24"/>
+        </w:rPr>
+      </w:pPr>
+    </w:p>
     <w:p/>
     <w:p>
       <w:pPr>
@@ -649,7 +1526,6 @@
         </w:rPr>
         <w:t xml:space="preserve">Identify here your proposed work packages and how they will fit together over the time you have available.  This is a </w:t>
       </w:r>
-      <w:proofErr w:type="gramStart"/>
       <w:r>
         <w:rPr>
           <w:rStyle w:val="IntenseReference"/>
@@ -659,9 +1535,8 @@
           <w:sz w:val="24"/>
           <w:szCs w:val="24"/>
         </w:rPr>
-        <w:t>high level</w:t>
-      </w:r>
-      <w:proofErr w:type="gramEnd"/>
+        <w:t>high-level</w:t>
+      </w:r>
       <w:r>
         <w:rPr>
           <w:rStyle w:val="IntenseReference"/>
@@ -673,6 +1548,78 @@
         </w:rPr>
         <w:t xml:space="preserve"> estimate.</w:t>
       </w:r>
+    </w:p>
+    <w:p>
+      <w:pPr>
+        <w:rPr>
+          <w:rStyle w:val="IntenseReference"/>
+          <w:i/>
+          <w:iCs/>
+          <w:color w:val="767171" w:themeColor="background2" w:themeShade="80"/>
+          <w:sz w:val="24"/>
+          <w:szCs w:val="24"/>
+        </w:rPr>
+      </w:pPr>
+    </w:p>
+    <w:p>
+      <w:pPr>
+        <w:rPr>
+          <w:rStyle w:val="IntenseReference"/>
+          <w:i/>
+          <w:iCs/>
+          <w:color w:val="767171" w:themeColor="background2" w:themeShade="80"/>
+          <w:sz w:val="24"/>
+          <w:szCs w:val="24"/>
+        </w:rPr>
+      </w:pPr>
+    </w:p>
+    <w:p>
+      <w:pPr>
+        <w:rPr>
+          <w:rStyle w:val="IntenseReference"/>
+          <w:i/>
+          <w:iCs/>
+          <w:color w:val="767171" w:themeColor="background2" w:themeShade="80"/>
+          <w:sz w:val="24"/>
+          <w:szCs w:val="24"/>
+        </w:rPr>
+      </w:pPr>
+    </w:p>
+    <w:p>
+      <w:pPr>
+        <w:rPr>
+          <w:rStyle w:val="IntenseReference"/>
+          <w:i/>
+          <w:iCs/>
+          <w:color w:val="767171" w:themeColor="background2" w:themeShade="80"/>
+          <w:sz w:val="24"/>
+          <w:szCs w:val="24"/>
+        </w:rPr>
+      </w:pPr>
+    </w:p>
+    <w:p>
+      <w:pPr>
+        <w:rPr>
+          <w:rStyle w:val="IntenseReference"/>
+          <w:i/>
+          <w:iCs/>
+          <w:color w:val="767171" w:themeColor="background2" w:themeShade="80"/>
+          <w:sz w:val="24"/>
+          <w:szCs w:val="24"/>
+        </w:rPr>
+      </w:pPr>
+    </w:p>
+    <w:p>
+      <w:pPr>
+        <w:rPr>
+          <w:rStyle w:val="IntenseReference"/>
+          <w:i/>
+          <w:iCs/>
+          <w:color w:val="767171" w:themeColor="background2" w:themeShade="80"/>
+          <w:sz w:val="24"/>
+          <w:szCs w:val="24"/>
+        </w:rPr>
+      </w:pPr>
     </w:p>
     <w:p/>
     <w:p>
@@ -701,23 +1648,17 @@
       <w:pPr>
         <w:rPr>
           <w:rStyle w:val="IntenseReference"/>
-          <w:i/>
-          <w:iCs/>
-          <w:color w:val="767171" w:themeColor="background2" w:themeShade="80"/>
-          <w:sz w:val="24"/>
-          <w:szCs w:val="24"/>
-        </w:rPr>
-      </w:pPr>
-      <w:r>
-        <w:rPr>
-          <w:rStyle w:val="IntenseReference"/>
-          <w:i/>
-          <w:iCs/>
-          <w:color w:val="767171" w:themeColor="background2" w:themeShade="80"/>
-          <w:sz w:val="24"/>
-          <w:szCs w:val="24"/>
-        </w:rPr>
-        <w:t>Provide keywords for your project to enable searching</w:t>
+          <w:sz w:val="24"/>
+          <w:szCs w:val="24"/>
+        </w:rPr>
+      </w:pPr>
+      <w:r>
+        <w:rPr>
+          <w:rStyle w:val="IntenseReference"/>
+          <w:sz w:val="24"/>
+          <w:szCs w:val="24"/>
+        </w:rPr>
+        <w:t>AI, Leitner System, Language, Learning, React Native, JavaScript</w:t>
       </w:r>
     </w:p>
     <w:p/>
@@ -733,7 +1674,7 @@
 </file>
 
 <file path=word/styles.xml><?xml version="1.0" encoding="utf-8"?>
-<w:styles xmlns:mc="http://schemas.openxmlformats.org/markup-compatibility/2006" xmlns:r="http://schemas.openxmlformats.org/officeDocument/2006/relationships" xmlns:w="http://schemas.openxmlformats.org/wordprocessingml/2006/main" xmlns:w14="http://schemas.microsoft.com/office/word/2010/wordml" xmlns:w15="http://schemas.microsoft.com/office/word/2012/wordml" xmlns:w16cex="http://schemas.microsoft.com/office/word/2018/wordml/cex" xmlns:w16cid="http://schemas.microsoft.com/office/word/2016/wordml/cid" xmlns:w16="http://schemas.microsoft.com/office/word/2018/wordml" xmlns:w16se="http://schemas.microsoft.com/office/word/2015/wordml/symex" mc:Ignorable="w14 w15 w16se w16cid w16 w16cex">
+<w:styles xmlns:mc="http://schemas.openxmlformats.org/markup-compatibility/2006" xmlns:r="http://schemas.openxmlformats.org/officeDocument/2006/relationships" xmlns:w="http://schemas.openxmlformats.org/wordprocessingml/2006/main" xmlns:w14="http://schemas.microsoft.com/office/word/2010/wordml" xmlns:w15="http://schemas.microsoft.com/office/word/2012/wordml" xmlns:w16cex="http://schemas.microsoft.com/office/word/2018/wordml/cex" xmlns:w16cid="http://schemas.microsoft.com/office/word/2016/wordml/cid" xmlns:w16="http://schemas.microsoft.com/office/word/2018/wordml" xmlns:w16du="http://schemas.microsoft.com/office/word/2023/wordml/word16du" xmlns:w16sdtdh="http://schemas.microsoft.com/office/word/2020/wordml/sdtdatahash" xmlns:w16se="http://schemas.microsoft.com/office/word/2015/wordml/symex" mc:Ignorable="w14 w15 w16se w16cid w16 w16cex w16sdtdh w16du">
   <w:docDefaults>
     <w:rPrDefault>
       <w:rPr>
@@ -1183,7 +2124,6 @@
   <w:style w:type="character" w:default="1" w:styleId="DefaultParagraphFont">
     <w:name w:val="Default Paragraph Font"/>
     <w:uiPriority w:val="1"/>
-    <w:semiHidden/>
     <w:unhideWhenUsed/>
   </w:style>
   <w:style w:type="table" w:default="1" w:styleId="TableNormal">
@@ -1225,7 +2165,6 @@
     <w:name w:val="Hyperlink"/>
     <w:basedOn w:val="DefaultParagraphFont"/>
     <w:uiPriority w:val="99"/>
-    <w:semiHidden/>
     <w:unhideWhenUsed/>
     <w:rsid w:val="0006363E"/>
     <w:rPr>
@@ -1265,6 +2204,34 @@
       <w:sz w:val="40"/>
       <w:szCs w:val="40"/>
     </w:rPr>
+  </w:style>
+  <w:style w:type="character" w:styleId="UnresolvedMention">
+    <w:name w:val="Unresolved Mention"/>
+    <w:basedOn w:val="DefaultParagraphFont"/>
+    <w:uiPriority w:val="99"/>
+    <w:semiHidden/>
+    <w:unhideWhenUsed/>
+    <w:rsid w:val="004C2DA1"/>
+    <w:rPr>
+      <w:color w:val="605E5C"/>
+      <w:shd w:val="clear" w:color="auto" w:fill="E1DFDD"/>
+    </w:rPr>
+  </w:style>
+  <w:style w:type="table" w:styleId="TableGrid">
+    <w:name w:val="Table Grid"/>
+    <w:basedOn w:val="TableNormal"/>
+    <w:uiPriority w:val="39"/>
+    <w:rsid w:val="00CB09C3"/>
+    <w:tblPr>
+      <w:tblBorders>
+        <w:top w:val="single" w:sz="4" w:space="0" w:color="auto"/>
+        <w:left w:val="single" w:sz="4" w:space="0" w:color="auto"/>
+        <w:bottom w:val="single" w:sz="4" w:space="0" w:color="auto"/>
+        <w:right w:val="single" w:sz="4" w:space="0" w:color="auto"/>
+        <w:insideH w:val="single" w:sz="4" w:space="0" w:color="auto"/>
+        <w:insideV w:val="single" w:sz="4" w:space="0" w:color="auto"/>
+      </w:tblBorders>
+    </w:tblPr>
   </w:style>
 </w:styles>
 </file>

</xml_diff>